<commit_message>
some changes to client
</commit_message>
<xml_diff>
--- a/User Guide.docx
+++ b/User Guide.docx
@@ -236,7 +236,7 @@
           <w:sz w:val="24"/>
           <w:szCs w:val="24"/>
         </w:rPr>
-        <w:t>The dealer does not hit once their cards total 17</w:t>
+        <w:t xml:space="preserve">dealer hits until greater than or equal to 17 </w:t>
       </w:r>
     </w:p>
     <w:p>
@@ -252,8 +252,14 @@
           <w:szCs w:val="24"/>
         </w:rPr>
       </w:pPr>
-      <w:bookmarkStart w:id="0" w:name="_GoBack"/>
-      <w:bookmarkEnd w:id="0"/>
+      <w:r>
+        <w:rPr>
+          <w:rFonts w:asciiTheme="majorHAnsi" w:hAnsiTheme="majorHAnsi"/>
+          <w:sz w:val="24"/>
+          <w:szCs w:val="24"/>
+        </w:rPr>
+        <w:t>splitting only possible on first turn</w:t>
+      </w:r>
     </w:p>
     <w:p>
       <w:pPr>
@@ -304,7 +310,17 @@
           <w:sz w:val="24"/>
           <w:szCs w:val="24"/>
         </w:rPr>
-        <w:t>You are given two card and are also informed of other player’s in the game’s cards as well as the dealers cards</w:t>
+        <w:t>You are given two card and are also informed of other player’s in the game’s cards as well as the de</w:t>
+      </w:r>
+      <w:bookmarkStart w:id="0" w:name="_GoBack"/>
+      <w:bookmarkEnd w:id="0"/>
+      <w:r>
+        <w:rPr>
+          <w:rFonts w:asciiTheme="majorHAnsi" w:hAnsiTheme="majorHAnsi"/>
+          <w:sz w:val="24"/>
+          <w:szCs w:val="24"/>
+        </w:rPr>
+        <w:t>alers cards</w:t>
       </w:r>
     </w:p>
     <w:p>
@@ -326,7 +342,6 @@
           <w:sz w:val="24"/>
           <w:szCs w:val="24"/>
         </w:rPr>
-        <w:lastRenderedPageBreak/>
         <w:t>You are given move options based on your cards, possible options include;</w:t>
       </w:r>
     </w:p>
@@ -349,6 +364,7 @@
           <w:sz w:val="24"/>
           <w:szCs w:val="24"/>
         </w:rPr>
+        <w:lastRenderedPageBreak/>
         <w:t xml:space="preserve">HIT, STAND, DOUBLE DOWN, SPLIT </w:t>
       </w:r>
     </w:p>

</xml_diff>